<commit_message>
Masse jobb gjort på del 3
</commit_message>
<xml_diff>
--- a/Prosjekt-del-3/Notater Prosjekt del 3.docx
+++ b/Prosjekt-del-3/Notater Prosjekt del 3.docx
@@ -31,70 +31,25 @@
     </w:p>
     <w:p>
       <w:r>
-        <w:t xml:space="preserve">Legger inn et CAN filter og kaller det </w:t>
-      </w:r>
-      <w:proofErr w:type="spellStart"/>
-      <w:r>
-        <w:t>defaultMask</w:t>
-      </w:r>
-      <w:proofErr w:type="spellEnd"/>
+        <w:t>Legger inn et CAN filter og kaller det defaultMask</w:t>
+      </w:r>
     </w:p>
     <w:p>
       <w:r>
-        <w:t xml:space="preserve">Med </w:t>
-      </w:r>
-      <w:proofErr w:type="spellStart"/>
-      <w:r>
-        <w:t>FlexCAM</w:t>
-      </w:r>
-      <w:proofErr w:type="spellEnd"/>
-      <w:r>
-        <w:t xml:space="preserve"> biblioteket kan man sende meldinger som er opp til 8 byte når </w:t>
-      </w:r>
-      <w:r>
-        <w:t>funksjonen «</w:t>
-      </w:r>
-      <w:proofErr w:type="spellStart"/>
-      <w:r>
-        <w:t>write</w:t>
-      </w:r>
-      <w:proofErr w:type="spellEnd"/>
-      <w:r>
-        <w:t>(</w:t>
-      </w:r>
-      <w:proofErr w:type="spellStart"/>
-      <w:r>
-        <w:t>message</w:t>
-      </w:r>
-      <w:proofErr w:type="spellEnd"/>
-      <w:r>
-        <w:t xml:space="preserve">)» brukes. Se </w:t>
-      </w:r>
-      <w:proofErr w:type="spellStart"/>
-      <w:r>
-        <w:t>r</w:t>
+        <w:t xml:space="preserve">Med FlexCAM biblioteket kan man sende meldinger som er opp til 8 byte når </w:t>
+      </w:r>
+      <w:r>
+        <w:t>funksjonen «write(message)» brukes. Se readMe filen.</w:t>
+      </w:r>
+      <w:r>
+        <w:t xml:space="preserve"> To hex tall (FF) er det samme som 1111 1111 som er en byte, og man kan sende opp til 8 slike.</w:t>
       </w:r>
       <w:bookmarkStart w:id="0" w:name="_GoBack"/>
       <w:bookmarkEnd w:id="0"/>
-      <w:r>
-        <w:t>eadMe</w:t>
-      </w:r>
-      <w:proofErr w:type="spellEnd"/>
-      <w:r>
-        <w:t xml:space="preserve"> filen.</w:t>
-      </w:r>
     </w:p>
     <w:p>
       <w:r>
-        <w:t xml:space="preserve">Bruker alternativ </w:t>
-      </w:r>
-      <w:proofErr w:type="spellStart"/>
-      <w:r>
-        <w:t>can</w:t>
-      </w:r>
-      <w:proofErr w:type="spellEnd"/>
-      <w:r>
-        <w:t xml:space="preserve"> pinner, så setter pinne 28 og 35 som outputs. </w:t>
+        <w:t xml:space="preserve">Bruker alternativ can pinner, så setter pinne 28 og 35 som outputs. </w:t>
       </w:r>
     </w:p>
     <w:p/>
@@ -113,50 +68,10 @@
         </w:numPr>
       </w:pPr>
       <w:r>
-        <w:t xml:space="preserve">I </w:t>
-      </w:r>
-      <w:proofErr w:type="spellStart"/>
-      <w:r>
-        <w:t>setupen</w:t>
-      </w:r>
-      <w:proofErr w:type="spellEnd"/>
-      <w:r>
-        <w:t xml:space="preserve"> så settes </w:t>
-      </w:r>
-      <w:proofErr w:type="spellStart"/>
-      <w:r>
-        <w:t>ledPin</w:t>
-      </w:r>
-      <w:proofErr w:type="spellEnd"/>
-      <w:r>
-        <w:t xml:space="preserve"> som output, og så skrives den som høy. </w:t>
-      </w:r>
-      <w:r>
-        <w:t xml:space="preserve">Sjekker om meldinger kommer i fra meldings ID 33, som tilsvarer 21 i </w:t>
-      </w:r>
-      <w:proofErr w:type="spellStart"/>
-      <w:r>
-        <w:t>hex</w:t>
-      </w:r>
-      <w:proofErr w:type="spellEnd"/>
-      <w:r>
-        <w:t xml:space="preserve">. Når den meldingen kommer, samme hva den inneholder så vil LED på </w:t>
-      </w:r>
-      <w:proofErr w:type="spellStart"/>
-      <w:r>
-        <w:t>Teensyen</w:t>
-      </w:r>
-      <w:proofErr w:type="spellEnd"/>
-      <w:r>
-        <w:t xml:space="preserve"> </w:t>
-      </w:r>
-      <w:proofErr w:type="spellStart"/>
-      <w:r>
-        <w:t>toggles</w:t>
-      </w:r>
-      <w:proofErr w:type="spellEnd"/>
-      <w:r>
-        <w:t>.</w:t>
+        <w:t xml:space="preserve">I setupen så settes ledPin som output, og så skrives den som høy. </w:t>
+      </w:r>
+      <w:r>
+        <w:t>Sjekker om meldinger kommer i fra meldings ID 33, som tilsvarer 21 i hex. Når den meldingen kommer, samme hva den inneholder så vil LED på Teensyen toggles.</w:t>
       </w:r>
     </w:p>
     <w:p>
@@ -168,31 +83,7 @@
         </w:numPr>
       </w:pPr>
       <w:r>
-        <w:t xml:space="preserve">Leser av meldingen som er sendt og </w:t>
-      </w:r>
-      <w:proofErr w:type="spellStart"/>
-      <w:r>
-        <w:t>og’er</w:t>
-      </w:r>
-      <w:proofErr w:type="spellEnd"/>
-      <w:r>
-        <w:t xml:space="preserve"> den med 00000001. Hvis dette er lik 00000001 i tillegg til at meldingen kommer fra ID 34 (som er desimaltallet for 22 </w:t>
-      </w:r>
-      <w:proofErr w:type="spellStart"/>
-      <w:r>
-        <w:t>hex</w:t>
-      </w:r>
-      <w:proofErr w:type="spellEnd"/>
-      <w:r>
-        <w:t xml:space="preserve">) så vil LED settes høyt. Hvis meldingen fra ID 34 </w:t>
-      </w:r>
-      <w:proofErr w:type="spellStart"/>
-      <w:r>
-        <w:t>og’es</w:t>
-      </w:r>
-      <w:proofErr w:type="spellEnd"/>
-      <w:r>
-        <w:t xml:space="preserve"> og blir lik 0, så vil Led settes lav.</w:t>
+        <w:t>Leser av meldingen som er sendt og og’er den med 00000001. Hvis dette er lik 00000001 i tillegg til at meldingen kommer fra ID 34 (som er desimaltallet for 22 hex) så vil LED settes høyt. Hvis meldingen fra ID 34 og’es og blir lik 0, så vil Led settes lav.</w:t>
       </w:r>
     </w:p>
     <w:p>
@@ -204,47 +95,7 @@
         </w:numPr>
       </w:pPr>
       <w:r>
-        <w:t xml:space="preserve">Inkluderer </w:t>
-      </w:r>
-      <w:proofErr w:type="spellStart"/>
-      <w:r>
-        <w:t>Metro.h</w:t>
-      </w:r>
-      <w:proofErr w:type="spellEnd"/>
-      <w:r>
-        <w:t xml:space="preserve">, definerer </w:t>
-      </w:r>
-      <w:proofErr w:type="spellStart"/>
-      <w:r>
-        <w:t>ledMetro</w:t>
-      </w:r>
-      <w:proofErr w:type="spellEnd"/>
-      <w:r>
-        <w:t xml:space="preserve"> = </w:t>
-      </w:r>
-      <w:proofErr w:type="gramStart"/>
-      <w:r>
-        <w:t>Metro(</w:t>
-      </w:r>
-      <w:proofErr w:type="gramEnd"/>
-      <w:r>
-        <w:t xml:space="preserve">1000), som vil si at </w:t>
-      </w:r>
-      <w:proofErr w:type="spellStart"/>
-      <w:r>
-        <w:t>ledMetro</w:t>
-      </w:r>
-      <w:proofErr w:type="spellEnd"/>
-      <w:r>
-        <w:t xml:space="preserve"> er sann en gang hvert sekund, som er det samme som 1 </w:t>
-      </w:r>
-      <w:proofErr w:type="spellStart"/>
-      <w:r>
-        <w:t>Hz</w:t>
-      </w:r>
-      <w:proofErr w:type="spellEnd"/>
-      <w:r>
-        <w:t>.</w:t>
+        <w:t>Inkluderer Metro.h, definerer ledMetro = Metro(1000), som vil si at ledMetro er sann en gang hvert sekund, som er det samme som 1 Hz.</w:t>
       </w:r>
       <w:r>
         <w:t xml:space="preserve"> Bruker deler av del 2 oppgave 1.</w:t>
@@ -253,6 +104,699 @@
     <w:p>
       <w:r>
         <w:t>Koblet sammen to CAN busser med høy på høy og lav på lav.</w:t>
+      </w:r>
+    </w:p>
+    <w:p>
+      <w:pPr>
+        <w:rPr>
+          <w:rFonts w:ascii="Consolas" w:hAnsi="Consolas"/>
+          <w:color w:val="24292E"/>
+          <w:sz w:val="18"/>
+          <w:szCs w:val="18"/>
+          <w:shd w:val="clear" w:color="auto" w:fill="FFFFFF"/>
+          <w:lang w:val="en-US"/>
+        </w:rPr>
+      </w:pPr>
+      <w:r>
+        <w:rPr>
+          <w:rStyle w:val="pl-k"/>
+          <w:rFonts w:ascii="Consolas" w:hAnsi="Consolas"/>
+          <w:color w:val="D73A49"/>
+          <w:sz w:val="18"/>
+          <w:szCs w:val="18"/>
+          <w:shd w:val="clear" w:color="auto" w:fill="FFFFFF"/>
+          <w:lang w:val="en-US"/>
+        </w:rPr>
+        <w:t>void</w:t>
+      </w:r>
+      <w:r>
+        <w:rPr>
+          <w:rFonts w:ascii="Consolas" w:hAnsi="Consolas"/>
+          <w:color w:val="24292E"/>
+          <w:sz w:val="18"/>
+          <w:szCs w:val="18"/>
+          <w:shd w:val="clear" w:color="auto" w:fill="FFFFFF"/>
+          <w:lang w:val="en-US"/>
+        </w:rPr>
+        <w:t xml:space="preserve"> </w:t>
+      </w:r>
+      <w:r>
+        <w:rPr>
+          <w:rStyle w:val="pl-en"/>
+          <w:rFonts w:ascii="Consolas" w:hAnsi="Consolas"/>
+          <w:color w:val="6F42C1"/>
+          <w:sz w:val="18"/>
+          <w:szCs w:val="18"/>
+          <w:shd w:val="clear" w:color="auto" w:fill="FFFFFF"/>
+          <w:lang w:val="en-US"/>
+        </w:rPr>
+        <w:t>begin</w:t>
+      </w:r>
+      <w:r>
+        <w:rPr>
+          <w:rFonts w:ascii="Consolas" w:hAnsi="Consolas"/>
+          <w:color w:val="24292E"/>
+          <w:sz w:val="18"/>
+          <w:szCs w:val="18"/>
+          <w:shd w:val="clear" w:color="auto" w:fill="FFFFFF"/>
+          <w:lang w:val="en-US"/>
+        </w:rPr>
+        <w:t xml:space="preserve"> (</w:t>
+      </w:r>
+      <w:r>
+        <w:rPr>
+          <w:rStyle w:val="pl-c1"/>
+          <w:rFonts w:ascii="Consolas" w:hAnsi="Consolas"/>
+          <w:color w:val="005CC5"/>
+          <w:sz w:val="18"/>
+          <w:szCs w:val="18"/>
+          <w:shd w:val="clear" w:color="auto" w:fill="FFFFFF"/>
+          <w:lang w:val="en-US"/>
+        </w:rPr>
+        <w:t>uint32_t</w:t>
+      </w:r>
+      <w:r>
+        <w:rPr>
+          <w:rFonts w:ascii="Consolas" w:hAnsi="Consolas"/>
+          <w:color w:val="24292E"/>
+          <w:sz w:val="18"/>
+          <w:szCs w:val="18"/>
+          <w:shd w:val="clear" w:color="auto" w:fill="FFFFFF"/>
+          <w:lang w:val="en-US"/>
+        </w:rPr>
+        <w:t xml:space="preserve"> baud = </w:t>
+      </w:r>
+      <w:r>
+        <w:rPr>
+          <w:rStyle w:val="pl-c1"/>
+          <w:rFonts w:ascii="Consolas" w:hAnsi="Consolas"/>
+          <w:color w:val="005CC5"/>
+          <w:sz w:val="18"/>
+          <w:szCs w:val="18"/>
+          <w:shd w:val="clear" w:color="auto" w:fill="FFFFFF"/>
+          <w:lang w:val="en-US"/>
+        </w:rPr>
+        <w:t>250000</w:t>
+      </w:r>
+      <w:r>
+        <w:rPr>
+          <w:rFonts w:ascii="Consolas" w:hAnsi="Consolas"/>
+          <w:color w:val="24292E"/>
+          <w:sz w:val="18"/>
+          <w:szCs w:val="18"/>
+          <w:shd w:val="clear" w:color="auto" w:fill="FFFFFF"/>
+          <w:lang w:val="en-US"/>
+        </w:rPr>
+        <w:t xml:space="preserve">, </w:t>
+      </w:r>
+      <w:r>
+        <w:rPr>
+          <w:rStyle w:val="pl-k"/>
+          <w:rFonts w:ascii="Consolas" w:hAnsi="Consolas"/>
+          <w:color w:val="D73A49"/>
+          <w:sz w:val="18"/>
+          <w:szCs w:val="18"/>
+          <w:shd w:val="clear" w:color="auto" w:fill="FFFFFF"/>
+          <w:lang w:val="en-US"/>
+        </w:rPr>
+        <w:t>const</w:t>
+      </w:r>
+      <w:r>
+        <w:rPr>
+          <w:rFonts w:ascii="Consolas" w:hAnsi="Consolas"/>
+          <w:color w:val="24292E"/>
+          <w:sz w:val="18"/>
+          <w:szCs w:val="18"/>
+          <w:shd w:val="clear" w:color="auto" w:fill="FFFFFF"/>
+          <w:lang w:val="en-US"/>
+        </w:rPr>
+        <w:t xml:space="preserve"> CAN_filter_t &amp;mask = defaultMask, </w:t>
+      </w:r>
+      <w:r>
+        <w:rPr>
+          <w:rStyle w:val="pl-c1"/>
+          <w:rFonts w:ascii="Consolas" w:hAnsi="Consolas"/>
+          <w:color w:val="005CC5"/>
+          <w:sz w:val="18"/>
+          <w:szCs w:val="18"/>
+          <w:shd w:val="clear" w:color="auto" w:fill="FFFFFF"/>
+          <w:lang w:val="en-US"/>
+        </w:rPr>
+        <w:t>uint8_t</w:t>
+      </w:r>
+      <w:r>
+        <w:rPr>
+          <w:rFonts w:ascii="Consolas" w:hAnsi="Consolas"/>
+          <w:color w:val="24292E"/>
+          <w:sz w:val="18"/>
+          <w:szCs w:val="18"/>
+          <w:shd w:val="clear" w:color="auto" w:fill="FFFFFF"/>
+          <w:lang w:val="en-US"/>
+        </w:rPr>
+        <w:t xml:space="preserve"> txAlt = </w:t>
+      </w:r>
+      <w:r>
+        <w:rPr>
+          <w:rStyle w:val="pl-c1"/>
+          <w:rFonts w:ascii="Consolas" w:hAnsi="Consolas"/>
+          <w:color w:val="005CC5"/>
+          <w:sz w:val="18"/>
+          <w:szCs w:val="18"/>
+          <w:shd w:val="clear" w:color="auto" w:fill="FFFFFF"/>
+          <w:lang w:val="en-US"/>
+        </w:rPr>
+        <w:t>0</w:t>
+      </w:r>
+      <w:r>
+        <w:rPr>
+          <w:rFonts w:ascii="Consolas" w:hAnsi="Consolas"/>
+          <w:color w:val="24292E"/>
+          <w:sz w:val="18"/>
+          <w:szCs w:val="18"/>
+          <w:shd w:val="clear" w:color="auto" w:fill="FFFFFF"/>
+          <w:lang w:val="en-US"/>
+        </w:rPr>
+        <w:t xml:space="preserve">, </w:t>
+      </w:r>
+      <w:r>
+        <w:rPr>
+          <w:rStyle w:val="pl-c1"/>
+          <w:rFonts w:ascii="Consolas" w:hAnsi="Consolas"/>
+          <w:color w:val="005CC5"/>
+          <w:sz w:val="18"/>
+          <w:szCs w:val="18"/>
+          <w:shd w:val="clear" w:color="auto" w:fill="FFFFFF"/>
+          <w:lang w:val="en-US"/>
+        </w:rPr>
+        <w:t>uint8_t</w:t>
+      </w:r>
+      <w:r>
+        <w:rPr>
+          <w:rFonts w:ascii="Consolas" w:hAnsi="Consolas"/>
+          <w:color w:val="24292E"/>
+          <w:sz w:val="18"/>
+          <w:szCs w:val="18"/>
+          <w:shd w:val="clear" w:color="auto" w:fill="FFFFFF"/>
+          <w:lang w:val="en-US"/>
+        </w:rPr>
+        <w:t xml:space="preserve"> rxAlt = </w:t>
+      </w:r>
+      <w:r>
+        <w:rPr>
+          <w:rStyle w:val="pl-c1"/>
+          <w:rFonts w:ascii="Consolas" w:hAnsi="Consolas"/>
+          <w:color w:val="005CC5"/>
+          <w:sz w:val="18"/>
+          <w:szCs w:val="18"/>
+          <w:shd w:val="clear" w:color="auto" w:fill="FFFFFF"/>
+          <w:lang w:val="en-US"/>
+        </w:rPr>
+        <w:t>0</w:t>
+      </w:r>
+      <w:r>
+        <w:rPr>
+          <w:rFonts w:ascii="Consolas" w:hAnsi="Consolas"/>
+          <w:color w:val="24292E"/>
+          <w:sz w:val="18"/>
+          <w:szCs w:val="18"/>
+          <w:shd w:val="clear" w:color="auto" w:fill="FFFFFF"/>
+          <w:lang w:val="en-US"/>
+        </w:rPr>
+        <w:t>);</w:t>
+      </w:r>
+    </w:p>
+    <w:tbl>
+      <w:tblPr>
+        <w:tblW w:w="0" w:type="auto"/>
+        <w:shd w:val="clear" w:color="auto" w:fill="FFFFFF"/>
+        <w:tblCellMar>
+          <w:top w:w="15" w:type="dxa"/>
+          <w:left w:w="15" w:type="dxa"/>
+          <w:bottom w:w="15" w:type="dxa"/>
+          <w:right w:w="15" w:type="dxa"/>
+        </w:tblCellMar>
+        <w:tblLook w:val="04A0" w:firstRow="1" w:lastRow="0" w:firstColumn="1" w:lastColumn="0" w:noHBand="0" w:noVBand="1"/>
+      </w:tblPr>
+      <w:tblGrid>
+        <w:gridCol w:w="1290"/>
+        <w:gridCol w:w="3764"/>
+      </w:tblGrid>
+      <w:tr>
+        <w:trPr>
+          <w:gridAfter w:val="1"/>
+          <w:trHeight w:val="346"/>
+        </w:trPr>
+        <w:tc>
+          <w:tcPr>
+            <w:tcW w:w="0" w:type="auto"/>
+            <w:shd w:val="clear" w:color="auto" w:fill="FFFFFF"/>
+            <w:tcMar>
+              <w:top w:w="0" w:type="dxa"/>
+              <w:left w:w="150" w:type="dxa"/>
+              <w:bottom w:w="0" w:type="dxa"/>
+              <w:right w:w="150" w:type="dxa"/>
+            </w:tcMar>
+            <w:hideMark/>
+          </w:tcPr>
+          <w:p>
+            <w:pPr>
+              <w:spacing w:after="0" w:line="300" w:lineRule="atLeast"/>
+              <w:rPr>
+                <w:rFonts w:ascii="Consolas" w:eastAsia="Times New Roman" w:hAnsi="Consolas" w:cs="Segoe UI"/>
+                <w:color w:val="24292E"/>
+                <w:sz w:val="18"/>
+                <w:szCs w:val="18"/>
+                <w:lang w:val="en-US"/>
+              </w:rPr>
+            </w:pPr>
+            <w:r>
+              <w:rPr>
+                <w:rFonts w:ascii="Consolas" w:eastAsia="Times New Roman" w:hAnsi="Consolas" w:cs="Segoe UI"/>
+                <w:color w:val="6A737D"/>
+                <w:sz w:val="18"/>
+                <w:szCs w:val="18"/>
+                <w:lang w:val="en-US"/>
+              </w:rPr>
+              <w:t xml:space="preserve">// Default </w:t>
+            </w:r>
+            <w:r>
+              <w:rPr>
+                <w:rFonts w:ascii="Consolas" w:eastAsia="Times New Roman" w:hAnsi="Consolas" w:cs="Segoe UI"/>
+                <w:color w:val="6A737D"/>
+                <w:sz w:val="18"/>
+                <w:szCs w:val="18"/>
+                <w:lang w:val="en-US"/>
+              </w:rPr>
+              <w:t>mask is allow everything</w:t>
+            </w:r>
+          </w:p>
+        </w:tc>
+      </w:tr>
+      <w:tr>
+        <w:trPr>
+          <w:gridAfter w:val="1"/>
+        </w:trPr>
+        <w:tc>
+          <w:tcPr>
+            <w:tcW w:w="0" w:type="auto"/>
+            <w:shd w:val="clear" w:color="auto" w:fill="FFFFFF"/>
+            <w:tcMar>
+              <w:top w:w="0" w:type="dxa"/>
+              <w:left w:w="150" w:type="dxa"/>
+              <w:bottom w:w="0" w:type="dxa"/>
+              <w:right w:w="150" w:type="dxa"/>
+            </w:tcMar>
+          </w:tcPr>
+          <w:p>
+            <w:pPr>
+              <w:spacing w:after="0" w:line="300" w:lineRule="atLeast"/>
+              <w:rPr>
+                <w:rFonts w:ascii="Consolas" w:eastAsia="Times New Roman" w:hAnsi="Consolas" w:cs="Segoe UI"/>
+                <w:color w:val="6A737D"/>
+                <w:sz w:val="18"/>
+                <w:szCs w:val="18"/>
+                <w:lang w:val="en-US"/>
+              </w:rPr>
+            </w:pPr>
+          </w:p>
+        </w:tc>
+      </w:tr>
+      <w:tr>
+        <w:tc>
+          <w:tcPr>
+            <w:tcW w:w="756" w:type="dxa"/>
+            <w:shd w:val="clear" w:color="auto" w:fill="FFFFFF"/>
+            <w:noWrap/>
+            <w:tcMar>
+              <w:top w:w="0" w:type="dxa"/>
+              <w:left w:w="150" w:type="dxa"/>
+              <w:bottom w:w="0" w:type="dxa"/>
+              <w:right w:w="150" w:type="dxa"/>
+            </w:tcMar>
+            <w:hideMark/>
+          </w:tcPr>
+          <w:p>
+            <w:pPr>
+              <w:spacing w:after="0" w:line="300" w:lineRule="atLeast"/>
+              <w:rPr>
+                <w:rFonts w:ascii="Consolas" w:eastAsia="Times New Roman" w:hAnsi="Consolas" w:cs="Segoe UI"/>
+                <w:color w:val="24292E"/>
+                <w:sz w:val="18"/>
+                <w:szCs w:val="18"/>
+                <w:lang w:val="en-US"/>
+              </w:rPr>
+            </w:pPr>
+          </w:p>
+        </w:tc>
+        <w:tc>
+          <w:tcPr>
+            <w:tcW w:w="0" w:type="auto"/>
+            <w:shd w:val="clear" w:color="auto" w:fill="FFFFFF"/>
+            <w:tcMar>
+              <w:top w:w="0" w:type="dxa"/>
+              <w:left w:w="150" w:type="dxa"/>
+              <w:bottom w:w="0" w:type="dxa"/>
+              <w:right w:w="150" w:type="dxa"/>
+            </w:tcMar>
+            <w:hideMark/>
+          </w:tcPr>
+          <w:p>
+            <w:pPr>
+              <w:spacing w:after="0" w:line="300" w:lineRule="atLeast"/>
+              <w:rPr>
+                <w:rFonts w:ascii="Consolas" w:eastAsia="Times New Roman" w:hAnsi="Consolas" w:cs="Segoe UI"/>
+                <w:color w:val="24292E"/>
+                <w:sz w:val="18"/>
+                <w:szCs w:val="18"/>
+                <w:lang w:val="en-US"/>
+              </w:rPr>
+            </w:pPr>
+          </w:p>
+          <w:p>
+            <w:pPr>
+              <w:spacing w:after="0" w:line="300" w:lineRule="atLeast"/>
+              <w:jc w:val="right"/>
+              <w:rPr>
+                <w:rFonts w:ascii="Times New Roman" w:eastAsia="Times New Roman" w:hAnsi="Times New Roman" w:cs="Times New Roman"/>
+                <w:sz w:val="20"/>
+                <w:szCs w:val="20"/>
+                <w:lang w:val="en-US"/>
+              </w:rPr>
+            </w:pPr>
+          </w:p>
+        </w:tc>
+      </w:tr>
+      <w:tr>
+        <w:tc>
+          <w:tcPr>
+            <w:tcW w:w="756" w:type="dxa"/>
+            <w:shd w:val="clear" w:color="auto" w:fill="FFFFFF"/>
+            <w:noWrap/>
+            <w:tcMar>
+              <w:top w:w="0" w:type="dxa"/>
+              <w:left w:w="150" w:type="dxa"/>
+              <w:bottom w:w="0" w:type="dxa"/>
+              <w:right w:w="150" w:type="dxa"/>
+            </w:tcMar>
+            <w:hideMark/>
+          </w:tcPr>
+          <w:p>
+            <w:pPr>
+              <w:spacing w:after="0" w:line="300" w:lineRule="atLeast"/>
+              <w:rPr>
+                <w:rFonts w:ascii="Times New Roman" w:eastAsia="Times New Roman" w:hAnsi="Times New Roman" w:cs="Times New Roman"/>
+                <w:sz w:val="20"/>
+                <w:szCs w:val="20"/>
+                <w:lang w:val="en-US"/>
+              </w:rPr>
+            </w:pPr>
+          </w:p>
+        </w:tc>
+        <w:tc>
+          <w:tcPr>
+            <w:tcW w:w="0" w:type="auto"/>
+            <w:shd w:val="clear" w:color="auto" w:fill="FFFFFF"/>
+            <w:tcMar>
+              <w:top w:w="0" w:type="dxa"/>
+              <w:left w:w="150" w:type="dxa"/>
+              <w:bottom w:w="0" w:type="dxa"/>
+              <w:right w:w="150" w:type="dxa"/>
+            </w:tcMar>
+            <w:hideMark/>
+          </w:tcPr>
+          <w:p>
+            <w:pPr>
+              <w:spacing w:after="0" w:line="300" w:lineRule="atLeast"/>
+              <w:rPr>
+                <w:rFonts w:ascii="Consolas" w:eastAsia="Times New Roman" w:hAnsi="Consolas" w:cs="Segoe UI"/>
+                <w:color w:val="24292E"/>
+                <w:sz w:val="18"/>
+                <w:szCs w:val="18"/>
+                <w:lang w:val="en-US"/>
+              </w:rPr>
+            </w:pPr>
+            <w:r>
+              <w:rPr>
+                <w:rFonts w:ascii="Consolas" w:eastAsia="Times New Roman" w:hAnsi="Consolas" w:cs="Segoe UI"/>
+                <w:color w:val="24292E"/>
+                <w:sz w:val="18"/>
+                <w:szCs w:val="18"/>
+                <w:lang w:val="en-US"/>
+              </w:rPr>
+              <w:t xml:space="preserve">    defaultMask.flags.remote = </w:t>
+            </w:r>
+            <w:r>
+              <w:rPr>
+                <w:rFonts w:ascii="Consolas" w:eastAsia="Times New Roman" w:hAnsi="Consolas" w:cs="Segoe UI"/>
+                <w:color w:val="005CC5"/>
+                <w:sz w:val="18"/>
+                <w:szCs w:val="18"/>
+                <w:lang w:val="en-US"/>
+              </w:rPr>
+              <w:t>0</w:t>
+            </w:r>
+            <w:r>
+              <w:rPr>
+                <w:rFonts w:ascii="Consolas" w:eastAsia="Times New Roman" w:hAnsi="Consolas" w:cs="Segoe UI"/>
+                <w:color w:val="24292E"/>
+                <w:sz w:val="18"/>
+                <w:szCs w:val="18"/>
+                <w:lang w:val="en-US"/>
+              </w:rPr>
+              <w:t>;</w:t>
+            </w:r>
+          </w:p>
+        </w:tc>
+      </w:tr>
+      <w:tr>
+        <w:tc>
+          <w:tcPr>
+            <w:tcW w:w="756" w:type="dxa"/>
+            <w:shd w:val="clear" w:color="auto" w:fill="FFFFFF"/>
+            <w:noWrap/>
+            <w:tcMar>
+              <w:top w:w="0" w:type="dxa"/>
+              <w:left w:w="150" w:type="dxa"/>
+              <w:bottom w:w="0" w:type="dxa"/>
+              <w:right w:w="150" w:type="dxa"/>
+            </w:tcMar>
+            <w:hideMark/>
+          </w:tcPr>
+          <w:p>
+            <w:pPr>
+              <w:spacing w:after="0" w:line="300" w:lineRule="atLeast"/>
+              <w:rPr>
+                <w:rFonts w:ascii="Consolas" w:eastAsia="Times New Roman" w:hAnsi="Consolas" w:cs="Segoe UI"/>
+                <w:color w:val="24292E"/>
+                <w:sz w:val="18"/>
+                <w:szCs w:val="18"/>
+                <w:lang w:val="en-US"/>
+              </w:rPr>
+            </w:pPr>
+          </w:p>
+        </w:tc>
+        <w:tc>
+          <w:tcPr>
+            <w:tcW w:w="0" w:type="auto"/>
+            <w:shd w:val="clear" w:color="auto" w:fill="FFFFFF"/>
+            <w:tcMar>
+              <w:top w:w="0" w:type="dxa"/>
+              <w:left w:w="150" w:type="dxa"/>
+              <w:bottom w:w="0" w:type="dxa"/>
+              <w:right w:w="150" w:type="dxa"/>
+            </w:tcMar>
+            <w:hideMark/>
+          </w:tcPr>
+          <w:p>
+            <w:pPr>
+              <w:spacing w:after="0" w:line="300" w:lineRule="atLeast"/>
+              <w:rPr>
+                <w:rFonts w:ascii="Consolas" w:eastAsia="Times New Roman" w:hAnsi="Consolas" w:cs="Segoe UI"/>
+                <w:color w:val="24292E"/>
+                <w:sz w:val="18"/>
+                <w:szCs w:val="18"/>
+                <w:lang w:val="en-US"/>
+              </w:rPr>
+            </w:pPr>
+            <w:r>
+              <w:rPr>
+                <w:rFonts w:ascii="Consolas" w:eastAsia="Times New Roman" w:hAnsi="Consolas" w:cs="Segoe UI"/>
+                <w:color w:val="24292E"/>
+                <w:sz w:val="18"/>
+                <w:szCs w:val="18"/>
+                <w:lang w:val="en-US"/>
+              </w:rPr>
+              <w:t xml:space="preserve">    defaultMask.flags.extended = </w:t>
+            </w:r>
+            <w:r>
+              <w:rPr>
+                <w:rFonts w:ascii="Consolas" w:eastAsia="Times New Roman" w:hAnsi="Consolas" w:cs="Segoe UI"/>
+                <w:color w:val="005CC5"/>
+                <w:sz w:val="18"/>
+                <w:szCs w:val="18"/>
+                <w:lang w:val="en-US"/>
+              </w:rPr>
+              <w:t>0</w:t>
+            </w:r>
+            <w:r>
+              <w:rPr>
+                <w:rFonts w:ascii="Consolas" w:eastAsia="Times New Roman" w:hAnsi="Consolas" w:cs="Segoe UI"/>
+                <w:color w:val="24292E"/>
+                <w:sz w:val="18"/>
+                <w:szCs w:val="18"/>
+                <w:lang w:val="en-US"/>
+              </w:rPr>
+              <w:t>;</w:t>
+            </w:r>
+          </w:p>
+        </w:tc>
+      </w:tr>
+      <w:tr>
+        <w:tc>
+          <w:tcPr>
+            <w:tcW w:w="756" w:type="dxa"/>
+            <w:shd w:val="clear" w:color="auto" w:fill="FFFFFF"/>
+            <w:noWrap/>
+            <w:tcMar>
+              <w:top w:w="0" w:type="dxa"/>
+              <w:left w:w="150" w:type="dxa"/>
+              <w:bottom w:w="0" w:type="dxa"/>
+              <w:right w:w="150" w:type="dxa"/>
+            </w:tcMar>
+            <w:hideMark/>
+          </w:tcPr>
+          <w:p>
+            <w:pPr>
+              <w:spacing w:after="0" w:line="300" w:lineRule="atLeast"/>
+              <w:rPr>
+                <w:rFonts w:ascii="Consolas" w:eastAsia="Times New Roman" w:hAnsi="Consolas" w:cs="Segoe UI"/>
+                <w:color w:val="24292E"/>
+                <w:sz w:val="18"/>
+                <w:szCs w:val="18"/>
+                <w:lang w:val="en-US"/>
+              </w:rPr>
+            </w:pPr>
+          </w:p>
+        </w:tc>
+        <w:tc>
+          <w:tcPr>
+            <w:tcW w:w="0" w:type="auto"/>
+            <w:shd w:val="clear" w:color="auto" w:fill="FFFFFF"/>
+            <w:tcMar>
+              <w:top w:w="0" w:type="dxa"/>
+              <w:left w:w="150" w:type="dxa"/>
+              <w:bottom w:w="0" w:type="dxa"/>
+              <w:right w:w="150" w:type="dxa"/>
+            </w:tcMar>
+            <w:hideMark/>
+          </w:tcPr>
+          <w:p>
+            <w:pPr>
+              <w:spacing w:after="0" w:line="300" w:lineRule="atLeast"/>
+              <w:rPr>
+                <w:rFonts w:ascii="Consolas" w:eastAsia="Times New Roman" w:hAnsi="Consolas" w:cs="Segoe UI"/>
+                <w:color w:val="24292E"/>
+                <w:sz w:val="18"/>
+                <w:szCs w:val="18"/>
+                <w:lang w:val="en-US"/>
+              </w:rPr>
+            </w:pPr>
+            <w:r>
+              <w:rPr>
+                <w:rFonts w:ascii="Consolas" w:eastAsia="Times New Roman" w:hAnsi="Consolas" w:cs="Segoe UI"/>
+                <w:color w:val="24292E"/>
+                <w:sz w:val="18"/>
+                <w:szCs w:val="18"/>
+                <w:lang w:val="en-US"/>
+              </w:rPr>
+              <w:t xml:space="preserve">    defaultMask.id = </w:t>
+            </w:r>
+            <w:r>
+              <w:rPr>
+                <w:rFonts w:ascii="Consolas" w:eastAsia="Times New Roman" w:hAnsi="Consolas" w:cs="Segoe UI"/>
+                <w:color w:val="005CC5"/>
+                <w:sz w:val="18"/>
+                <w:szCs w:val="18"/>
+                <w:lang w:val="en-US"/>
+              </w:rPr>
+              <w:t>0</w:t>
+            </w:r>
+            <w:r>
+              <w:rPr>
+                <w:rFonts w:ascii="Consolas" w:eastAsia="Times New Roman" w:hAnsi="Consolas" w:cs="Segoe UI"/>
+                <w:color w:val="24292E"/>
+                <w:sz w:val="18"/>
+                <w:szCs w:val="18"/>
+                <w:lang w:val="en-US"/>
+              </w:rPr>
+              <w:t>;</w:t>
+            </w:r>
+          </w:p>
+        </w:tc>
+      </w:tr>
+      <w:tr>
+        <w:tc>
+          <w:tcPr>
+            <w:tcW w:w="756" w:type="dxa"/>
+            <w:shd w:val="clear" w:color="auto" w:fill="FFFFFF"/>
+            <w:noWrap/>
+            <w:tcMar>
+              <w:top w:w="0" w:type="dxa"/>
+              <w:left w:w="150" w:type="dxa"/>
+              <w:bottom w:w="0" w:type="dxa"/>
+              <w:right w:w="150" w:type="dxa"/>
+            </w:tcMar>
+          </w:tcPr>
+          <w:p>
+            <w:pPr>
+              <w:spacing w:after="0" w:line="300" w:lineRule="atLeast"/>
+              <w:rPr>
+                <w:rFonts w:ascii="Consolas" w:eastAsia="Times New Roman" w:hAnsi="Consolas" w:cs="Segoe UI"/>
+                <w:color w:val="24292E"/>
+                <w:sz w:val="18"/>
+                <w:szCs w:val="18"/>
+                <w:lang w:val="en-US"/>
+              </w:rPr>
+            </w:pPr>
+          </w:p>
+        </w:tc>
+        <w:tc>
+          <w:tcPr>
+            <w:tcW w:w="0" w:type="auto"/>
+            <w:shd w:val="clear" w:color="auto" w:fill="FFFFFF"/>
+            <w:tcMar>
+              <w:top w:w="0" w:type="dxa"/>
+              <w:left w:w="150" w:type="dxa"/>
+              <w:bottom w:w="0" w:type="dxa"/>
+              <w:right w:w="150" w:type="dxa"/>
+            </w:tcMar>
+          </w:tcPr>
+          <w:p>
+            <w:pPr>
+              <w:spacing w:after="0" w:line="300" w:lineRule="atLeast"/>
+              <w:rPr>
+                <w:rFonts w:ascii="Consolas" w:eastAsia="Times New Roman" w:hAnsi="Consolas" w:cs="Segoe UI"/>
+                <w:color w:val="24292E"/>
+                <w:sz w:val="18"/>
+                <w:szCs w:val="18"/>
+                <w:lang w:val="en-US"/>
+              </w:rPr>
+            </w:pPr>
+          </w:p>
+        </w:tc>
+      </w:tr>
+    </w:tbl>
+    <w:p>
+      <w:pPr>
+        <w:rPr>
+          <w:lang w:val="en-US"/>
+        </w:rPr>
+      </w:pPr>
+      <w:r>
+        <w:rPr>
+          <w:lang w:val="en-US"/>
+        </w:rPr>
+        <w:t>Funnet i FlexCAN.cpp ^</w:t>
       </w:r>
     </w:p>
     <w:p>
@@ -868,6 +1412,31 @@
       <w:contextualSpacing/>
     </w:pPr>
   </w:style>
+  <w:style w:type="character" w:customStyle="1" w:styleId="pl-k">
+    <w:name w:val="pl-k"/>
+    <w:basedOn w:val="Standardskriftforavsnitt"/>
+    <w:rsid w:val="009E6F6B"/>
+  </w:style>
+  <w:style w:type="character" w:customStyle="1" w:styleId="pl-en">
+    <w:name w:val="pl-en"/>
+    <w:basedOn w:val="Standardskriftforavsnitt"/>
+    <w:rsid w:val="009E6F6B"/>
+  </w:style>
+  <w:style w:type="character" w:customStyle="1" w:styleId="pl-c1">
+    <w:name w:val="pl-c1"/>
+    <w:basedOn w:val="Standardskriftforavsnitt"/>
+    <w:rsid w:val="009E6F6B"/>
+  </w:style>
+  <w:style w:type="character" w:customStyle="1" w:styleId="pl-c">
+    <w:name w:val="pl-c"/>
+    <w:basedOn w:val="Standardskriftforavsnitt"/>
+    <w:rsid w:val="009E6F6B"/>
+  </w:style>
+  <w:style w:type="character" w:customStyle="1" w:styleId="pl-smi">
+    <w:name w:val="pl-smi"/>
+    <w:basedOn w:val="Standardskriftforavsnitt"/>
+    <w:rsid w:val="009E6F6B"/>
+  </w:style>
 </w:styles>
 </file>
 

</xml_diff>